<commit_message>
add storelogin and childlogin
</commit_message>
<xml_diff>
--- a/doc/features/換餐-系統功能表_0819.docx
+++ b/doc/features/換餐-系統功能表_0819.docx
@@ -59,7 +59,6 @@
         </w:rPr>
         <w:t xml:space="preserve"> </w:t>
       </w:r>
-      <w:proofErr w:type="gramStart"/>
       <w:r>
         <w:rPr>
           <w:rFonts w:ascii="標楷體" w:eastAsia="標楷體" w:hAnsi="標楷體" w:hint="eastAsia"/>
@@ -78,7 +77,6 @@
         </w:rPr>
         <w:t>系統</w:t>
       </w:r>
-      <w:proofErr w:type="gramEnd"/>
       <w:r>
         <w:rPr>
           <w:rFonts w:ascii="標楷體" w:eastAsia="標楷體" w:hAnsi="標楷體" w:hint="eastAsia"/>
@@ -335,21 +333,7 @@
               <w:rPr>
                 <w:rFonts w:ascii="標楷體" w:eastAsia="標楷體" w:hAnsi="標楷體" w:hint="eastAsia"/>
               </w:rPr>
-              <w:t>組成方式：http://</w:t>
-            </w:r>
-            <w:proofErr w:type="gramStart"/>
-            <w:r>
-              <w:rPr>
-                <w:rFonts w:ascii="標楷體" w:eastAsia="標楷體" w:hAnsi="標楷體" w:hint="eastAsia"/>
-              </w:rPr>
-              <w:t>換餐網址</w:t>
-            </w:r>
-            <w:proofErr w:type="gramEnd"/>
-            <w:r>
-              <w:rPr>
-                <w:rFonts w:ascii="標楷體" w:eastAsia="標楷體" w:hAnsi="標楷體" w:hint="eastAsia"/>
-              </w:rPr>
-              <w:t>?id=學童識別編號</w:t>
+              <w:t>組成方式：http://換餐網址?id=學童識別編號</w:t>
             </w:r>
           </w:p>
           <w:p>
@@ -402,7 +386,7 @@
                 <w:rFonts w:ascii="標楷體" w:eastAsia="標楷體" w:hAnsi="標楷體" w:hint="eastAsia"/>
                 <w:color w:val="FF0000"/>
               </w:rPr>
-              <w:t>學童登入</w:t>
+              <w:t>店家登入</w:t>
             </w:r>
             <w:r>
               <w:rPr>
@@ -728,7 +712,35 @@
               <w:pStyle w:val="a7"/>
               <w:numPr>
                 <w:ilvl w:val="0"/>
-                <w:numId w:val="6"/>
+                <w:numId w:val="46"/>
+              </w:numPr>
+              <w:ind w:leftChars="0"/>
+              <w:jc w:val="both"/>
+              <w:rPr>
+                <w:rFonts w:ascii="標楷體" w:eastAsia="標楷體" w:hAnsi="標楷體" w:hint="eastAsia"/>
+              </w:rPr>
+            </w:pPr>
+            <w:r>
+              <w:rPr>
+                <w:rFonts w:ascii="標楷體" w:eastAsia="標楷體" w:hAnsi="標楷體" w:hint="eastAsia"/>
+              </w:rPr>
+              <w:t>第一次應該為手動登入，之後直接確認 coockie（token</w:t>
+            </w:r>
+            <w:bookmarkStart w:id="0" w:name="_GoBack"/>
+            <w:bookmarkEnd w:id="0"/>
+            <w:r>
+              <w:rPr>
+                <w:rFonts w:ascii="標楷體" w:eastAsia="標楷體" w:hAnsi="標楷體" w:hint="eastAsia"/>
+              </w:rPr>
+              <w:t>）</w:t>
+            </w:r>
+          </w:p>
+          <w:p>
+            <w:pPr>
+              <w:pStyle w:val="a7"/>
+              <w:numPr>
+                <w:ilvl w:val="0"/>
+                <w:numId w:val="46"/>
               </w:numPr>
               <w:ind w:leftChars="0"/>
               <w:jc w:val="both"/>
@@ -842,14 +854,12 @@
                 <w:rFonts w:ascii="標楷體" w:eastAsia="標楷體" w:hAnsi="標楷體"/>
               </w:rPr>
             </w:pPr>
-            <w:proofErr w:type="gramStart"/>
             <w:r>
               <w:rPr>
                 <w:rFonts w:ascii="標楷體" w:eastAsia="標楷體" w:hAnsi="標楷體" w:hint="eastAsia"/>
               </w:rPr>
               <w:t>（</w:t>
             </w:r>
-            <w:proofErr w:type="gramEnd"/>
             <w:r>
               <w:rPr>
                 <w:rFonts w:ascii="標楷體" w:eastAsia="標楷體" w:hAnsi="標楷體" w:hint="eastAsia"/>
@@ -1101,7 +1111,7 @@
               <w:pStyle w:val="a7"/>
               <w:numPr>
                 <w:ilvl w:val="0"/>
-                <w:numId w:val="6"/>
+                <w:numId w:val="46"/>
               </w:numPr>
               <w:ind w:leftChars="0"/>
               <w:jc w:val="both"/>
@@ -1193,12 +1203,12 @@
               <w:pStyle w:val="a7"/>
               <w:numPr>
                 <w:ilvl w:val="0"/>
-                <w:numId w:val="6"/>
+                <w:numId w:val="46"/>
               </w:numPr>
               <w:ind w:leftChars="0"/>
               <w:jc w:val="both"/>
               <w:rPr>
-                <w:rFonts w:ascii="標楷體" w:eastAsia="標楷體" w:hAnsi="標楷體" w:hint="eastAsia"/>
+                <w:rFonts w:ascii="標楷體" w:eastAsia="標楷體" w:hAnsi="標楷體"/>
               </w:rPr>
             </w:pPr>
             <w:r>
@@ -1239,7 +1249,7 @@
               <w:pStyle w:val="a7"/>
               <w:numPr>
                 <w:ilvl w:val="0"/>
-                <w:numId w:val="6"/>
+                <w:numId w:val="46"/>
               </w:numPr>
               <w:ind w:leftChars="0"/>
               <w:jc w:val="both"/>
@@ -1251,19 +1261,7 @@
               <w:rPr>
                 <w:rFonts w:ascii="標楷體" w:eastAsia="標楷體" w:hAnsi="標楷體" w:hint="eastAsia"/>
               </w:rPr>
-              <w:t>「</w:t>
-            </w:r>
-            <w:r>
-              <w:rPr>
-                <w:rFonts w:ascii="標楷體" w:eastAsia="標楷體" w:hAnsi="標楷體" w:hint="eastAsia"/>
-              </w:rPr>
-              <w:t>學童帳號</w:t>
-            </w:r>
-            <w:r>
-              <w:rPr>
-                <w:rFonts w:ascii="標楷體" w:eastAsia="標楷體" w:hAnsi="標楷體" w:hint="eastAsia"/>
-              </w:rPr>
-              <w:t>」</w:t>
+              <w:t>「學童帳號」</w:t>
             </w:r>
             <w:r>
               <w:rPr>
@@ -1350,8 +1348,6 @@
         </w:rPr>
         <w:t>兌換確認</w:t>
       </w:r>
-      <w:bookmarkStart w:id="0" w:name="_GoBack"/>
-      <w:bookmarkEnd w:id="0"/>
     </w:p>
     <w:tbl>
       <w:tblPr>
@@ -1545,31 +1541,17 @@
                 <w:rFonts w:ascii="標楷體" w:eastAsia="標楷體" w:hAnsi="標楷體"/>
               </w:rPr>
             </w:pPr>
-            <w:proofErr w:type="gramStart"/>
-            <w:r>
-              <w:rPr>
-                <w:rFonts w:ascii="標楷體" w:eastAsia="標楷體" w:hAnsi="標楷體" w:hint="eastAsia"/>
-              </w:rPr>
-              <w:t>確認換餐</w:t>
-            </w:r>
-            <w:proofErr w:type="gramEnd"/>
-            <w:r>
-              <w:rPr>
-                <w:rFonts w:ascii="標楷體" w:eastAsia="標楷體" w:hAnsi="標楷體" w:hint="eastAsia"/>
-              </w:rPr>
-              <w:t xml:space="preserve"> → </w:t>
-            </w:r>
-            <w:r>
-              <w:rPr>
-                <w:rFonts w:ascii="標楷體" w:eastAsia="標楷體" w:hAnsi="標楷體" w:hint="eastAsia"/>
-              </w:rPr>
-              <w:t>確認今天是否已經兌換過</w:t>
-            </w:r>
-            <w:r>
-              <w:rPr>
-                <w:rFonts w:ascii="標楷體" w:eastAsia="標楷體" w:hAnsi="標楷體" w:hint="eastAsia"/>
-              </w:rPr>
-              <w:t xml:space="preserve"> </w:t>
+            <w:r>
+              <w:rPr>
+                <w:rFonts w:ascii="標楷體" w:eastAsia="標楷體" w:hAnsi="標楷體" w:hint="eastAsia"/>
+              </w:rPr>
+              <w:t xml:space="preserve">確認換餐 → </w:t>
+            </w:r>
+            <w:r>
+              <w:rPr>
+                <w:rFonts w:ascii="標楷體" w:eastAsia="標楷體" w:hAnsi="標楷體" w:hint="eastAsia"/>
+              </w:rPr>
+              <w:t xml:space="preserve">確認今天是否已經兌換過 </w:t>
             </w:r>
           </w:p>
           <w:p>
@@ -1582,7 +1564,7 @@
               <w:ind w:leftChars="0"/>
               <w:jc w:val="both"/>
               <w:rPr>
-                <w:rFonts w:ascii="標楷體" w:eastAsia="標楷體" w:hAnsi="標楷體" w:hint="eastAsia"/>
+                <w:rFonts w:ascii="標楷體" w:eastAsia="標楷體" w:hAnsi="標楷體"/>
               </w:rPr>
             </w:pPr>
             <w:r>
@@ -1614,7 +1596,7 @@
               <w:ind w:leftChars="0"/>
               <w:jc w:val="both"/>
               <w:rPr>
-                <w:rFonts w:ascii="標楷體" w:eastAsia="標楷體" w:hAnsi="標楷體" w:hint="eastAsia"/>
+                <w:rFonts w:ascii="標楷體" w:eastAsia="標楷體" w:hAnsi="標楷體"/>
               </w:rPr>
             </w:pPr>
             <w:r>
@@ -1648,7 +1630,7 @@
               <w:ind w:leftChars="0"/>
               <w:jc w:val="both"/>
               <w:rPr>
-                <w:rFonts w:ascii="標楷體" w:eastAsia="標楷體" w:hAnsi="標楷體" w:hint="eastAsia"/>
+                <w:rFonts w:ascii="標楷體" w:eastAsia="標楷體" w:hAnsi="標楷體"/>
               </w:rPr>
             </w:pPr>
           </w:p>
@@ -1840,7 +1822,7 @@
         <v:path o:extrusionok="f" gradientshapeok="t" o:connecttype="rect"/>
         <o:lock v:ext="edit" aspectratio="t"/>
       </v:shapetype>
-      <v:shape id="_x0000_i1047" type="#_x0000_t75" style="width:11.55pt;height:11.55pt" o:bullet="t">
+      <v:shape id="_x0000_i1029" type="#_x0000_t75" style="width:11.55pt;height:11.55pt" o:bullet="t">
         <v:imagedata r:id="rId1" o:title="msoC37C"/>
       </v:shape>
     </w:pict>
@@ -2132,6 +2114,92 @@
     </w:lvl>
   </w:abstractNum>
   <w:abstractNum w:abstractNumId="3">
+    <w:nsid w:val="076152A7"/>
+    <w:multiLevelType w:val="hybridMultilevel"/>
+    <w:tmpl w:val="D32CC156"/>
+    <w:lvl w:ilvl="0" w:tplc="0409000F">
+      <w:start w:val="1"/>
+      <w:numFmt w:val="decimal"/>
+      <w:lvlText w:val="%1."/>
+      <w:lvlJc w:val="left"/>
+      <w:pPr>
+        <w:ind w:left="480" w:hanging="480"/>
+      </w:pPr>
+    </w:lvl>
+    <w:lvl w:ilvl="1" w:tplc="04090019" w:tentative="1">
+      <w:start w:val="1"/>
+      <w:numFmt w:val="ideographTraditional"/>
+      <w:lvlText w:val="%2、"/>
+      <w:lvlJc w:val="left"/>
+      <w:pPr>
+        <w:ind w:left="960" w:hanging="480"/>
+      </w:pPr>
+    </w:lvl>
+    <w:lvl w:ilvl="2" w:tplc="0409001B" w:tentative="1">
+      <w:start w:val="1"/>
+      <w:numFmt w:val="lowerRoman"/>
+      <w:lvlText w:val="%3."/>
+      <w:lvlJc w:val="right"/>
+      <w:pPr>
+        <w:ind w:left="1440" w:hanging="480"/>
+      </w:pPr>
+    </w:lvl>
+    <w:lvl w:ilvl="3" w:tplc="0409000F" w:tentative="1">
+      <w:start w:val="1"/>
+      <w:numFmt w:val="decimal"/>
+      <w:lvlText w:val="%4."/>
+      <w:lvlJc w:val="left"/>
+      <w:pPr>
+        <w:ind w:left="1920" w:hanging="480"/>
+      </w:pPr>
+    </w:lvl>
+    <w:lvl w:ilvl="4" w:tplc="04090019" w:tentative="1">
+      <w:start w:val="1"/>
+      <w:numFmt w:val="ideographTraditional"/>
+      <w:lvlText w:val="%5、"/>
+      <w:lvlJc w:val="left"/>
+      <w:pPr>
+        <w:ind w:left="2400" w:hanging="480"/>
+      </w:pPr>
+    </w:lvl>
+    <w:lvl w:ilvl="5" w:tplc="0409001B" w:tentative="1">
+      <w:start w:val="1"/>
+      <w:numFmt w:val="lowerRoman"/>
+      <w:lvlText w:val="%6."/>
+      <w:lvlJc w:val="right"/>
+      <w:pPr>
+        <w:ind w:left="2880" w:hanging="480"/>
+      </w:pPr>
+    </w:lvl>
+    <w:lvl w:ilvl="6" w:tplc="0409000F" w:tentative="1">
+      <w:start w:val="1"/>
+      <w:numFmt w:val="decimal"/>
+      <w:lvlText w:val="%7."/>
+      <w:lvlJc w:val="left"/>
+      <w:pPr>
+        <w:ind w:left="3360" w:hanging="480"/>
+      </w:pPr>
+    </w:lvl>
+    <w:lvl w:ilvl="7" w:tplc="04090019" w:tentative="1">
+      <w:start w:val="1"/>
+      <w:numFmt w:val="ideographTraditional"/>
+      <w:lvlText w:val="%8、"/>
+      <w:lvlJc w:val="left"/>
+      <w:pPr>
+        <w:ind w:left="3840" w:hanging="480"/>
+      </w:pPr>
+    </w:lvl>
+    <w:lvl w:ilvl="8" w:tplc="0409001B" w:tentative="1">
+      <w:start w:val="1"/>
+      <w:numFmt w:val="lowerRoman"/>
+      <w:lvlText w:val="%9."/>
+      <w:lvlJc w:val="right"/>
+      <w:pPr>
+        <w:ind w:left="4320" w:hanging="480"/>
+      </w:pPr>
+    </w:lvl>
+  </w:abstractNum>
+  <w:abstractNum w:abstractNumId="4">
     <w:nsid w:val="0AAC0DA8"/>
     <w:multiLevelType w:val="hybridMultilevel"/>
     <w:tmpl w:val="58481C74"/>
@@ -2217,7 +2285,7 @@
       </w:pPr>
     </w:lvl>
   </w:abstractNum>
-  <w:abstractNum w:abstractNumId="4">
+  <w:abstractNum w:abstractNumId="5">
     <w:nsid w:val="140B1C5C"/>
     <w:multiLevelType w:val="hybridMultilevel"/>
     <w:tmpl w:val="58481C74"/>
@@ -2303,7 +2371,7 @@
       </w:pPr>
     </w:lvl>
   </w:abstractNum>
-  <w:abstractNum w:abstractNumId="5">
+  <w:abstractNum w:abstractNumId="6">
     <w:nsid w:val="14496111"/>
     <w:multiLevelType w:val="hybridMultilevel"/>
     <w:tmpl w:val="420C2A7E"/>
@@ -2389,7 +2457,7 @@
       </w:pPr>
     </w:lvl>
   </w:abstractNum>
-  <w:abstractNum w:abstractNumId="6">
+  <w:abstractNum w:abstractNumId="7">
     <w:nsid w:val="14BE5EFD"/>
     <w:multiLevelType w:val="hybridMultilevel"/>
     <w:tmpl w:val="4BDA73F4"/>
@@ -2475,7 +2543,7 @@
       </w:pPr>
     </w:lvl>
   </w:abstractNum>
-  <w:abstractNum w:abstractNumId="7">
+  <w:abstractNum w:abstractNumId="8">
     <w:nsid w:val="19423807"/>
     <w:multiLevelType w:val="hybridMultilevel"/>
     <w:tmpl w:val="D2DA89B0"/>
@@ -2561,7 +2629,7 @@
       </w:pPr>
     </w:lvl>
   </w:abstractNum>
-  <w:abstractNum w:abstractNumId="8">
+  <w:abstractNum w:abstractNumId="9">
     <w:nsid w:val="216712BD"/>
     <w:multiLevelType w:val="hybridMultilevel"/>
     <w:tmpl w:val="187CA51A"/>
@@ -2674,7 +2742,7 @@
       </w:rPr>
     </w:lvl>
   </w:abstractNum>
-  <w:abstractNum w:abstractNumId="9">
+  <w:abstractNum w:abstractNumId="10">
     <w:nsid w:val="23AB22CA"/>
     <w:multiLevelType w:val="hybridMultilevel"/>
     <w:tmpl w:val="BA32C7F2"/>
@@ -2760,7 +2828,7 @@
       </w:pPr>
     </w:lvl>
   </w:abstractNum>
-  <w:abstractNum w:abstractNumId="10">
+  <w:abstractNum w:abstractNumId="11">
     <w:nsid w:val="255611D1"/>
     <w:multiLevelType w:val="hybridMultilevel"/>
     <w:tmpl w:val="23806512"/>
@@ -2849,7 +2917,7 @@
       </w:pPr>
     </w:lvl>
   </w:abstractNum>
-  <w:abstractNum w:abstractNumId="11">
+  <w:abstractNum w:abstractNumId="12">
     <w:nsid w:val="27407083"/>
     <w:multiLevelType w:val="hybridMultilevel"/>
     <w:tmpl w:val="4BDA73F4"/>
@@ -2935,7 +3003,7 @@
       </w:pPr>
     </w:lvl>
   </w:abstractNum>
-  <w:abstractNum w:abstractNumId="12">
+  <w:abstractNum w:abstractNumId="13">
     <w:nsid w:val="2A6E7ADC"/>
     <w:multiLevelType w:val="hybridMultilevel"/>
     <w:tmpl w:val="420C2A7E"/>
@@ -3021,7 +3089,7 @@
       </w:pPr>
     </w:lvl>
   </w:abstractNum>
-  <w:abstractNum w:abstractNumId="13">
+  <w:abstractNum w:abstractNumId="14">
     <w:nsid w:val="2E6767C8"/>
     <w:multiLevelType w:val="hybridMultilevel"/>
     <w:tmpl w:val="4BDA73F4"/>
@@ -3107,7 +3175,7 @@
       </w:pPr>
     </w:lvl>
   </w:abstractNum>
-  <w:abstractNum w:abstractNumId="14">
+  <w:abstractNum w:abstractNumId="15">
     <w:nsid w:val="322273C6"/>
     <w:multiLevelType w:val="hybridMultilevel"/>
     <w:tmpl w:val="D32CC156"/>
@@ -3193,7 +3261,7 @@
       </w:pPr>
     </w:lvl>
   </w:abstractNum>
-  <w:abstractNum w:abstractNumId="15">
+  <w:abstractNum w:abstractNumId="16">
     <w:nsid w:val="3393494D"/>
     <w:multiLevelType w:val="hybridMultilevel"/>
     <w:tmpl w:val="420C2A7E"/>
@@ -3279,7 +3347,7 @@
       </w:pPr>
     </w:lvl>
   </w:abstractNum>
-  <w:abstractNum w:abstractNumId="16">
+  <w:abstractNum w:abstractNumId="17">
     <w:nsid w:val="33BC665F"/>
     <w:multiLevelType w:val="hybridMultilevel"/>
     <w:tmpl w:val="09B8444C"/>
@@ -3365,7 +3433,7 @@
       </w:pPr>
     </w:lvl>
   </w:abstractNum>
-  <w:abstractNum w:abstractNumId="17">
+  <w:abstractNum w:abstractNumId="18">
     <w:nsid w:val="3B032ADB"/>
     <w:multiLevelType w:val="hybridMultilevel"/>
     <w:tmpl w:val="01208D60"/>
@@ -3479,7 +3547,7 @@
       </w:rPr>
     </w:lvl>
   </w:abstractNum>
-  <w:abstractNum w:abstractNumId="18">
+  <w:abstractNum w:abstractNumId="19">
     <w:nsid w:val="3C566AEF"/>
     <w:multiLevelType w:val="hybridMultilevel"/>
     <w:tmpl w:val="09B8444C"/>
@@ -3565,7 +3633,7 @@
       </w:pPr>
     </w:lvl>
   </w:abstractNum>
-  <w:abstractNum w:abstractNumId="19">
+  <w:abstractNum w:abstractNumId="20">
     <w:nsid w:val="3E39581E"/>
     <w:multiLevelType w:val="hybridMultilevel"/>
     <w:tmpl w:val="420C2A7E"/>
@@ -3651,7 +3719,7 @@
       </w:pPr>
     </w:lvl>
   </w:abstractNum>
-  <w:abstractNum w:abstractNumId="20">
+  <w:abstractNum w:abstractNumId="21">
     <w:nsid w:val="3FCD5AD4"/>
     <w:multiLevelType w:val="hybridMultilevel"/>
     <w:tmpl w:val="D32CC156"/>
@@ -3737,7 +3805,7 @@
       </w:pPr>
     </w:lvl>
   </w:abstractNum>
-  <w:abstractNum w:abstractNumId="21">
+  <w:abstractNum w:abstractNumId="22">
     <w:nsid w:val="46E637CF"/>
     <w:multiLevelType w:val="hybridMultilevel"/>
     <w:tmpl w:val="5D561040"/>
@@ -3851,7 +3919,7 @@
       </w:rPr>
     </w:lvl>
   </w:abstractNum>
-  <w:abstractNum w:abstractNumId="22">
+  <w:abstractNum w:abstractNumId="23">
     <w:nsid w:val="47915635"/>
     <w:multiLevelType w:val="hybridMultilevel"/>
     <w:tmpl w:val="4BDA73F4"/>
@@ -3937,7 +4005,7 @@
       </w:pPr>
     </w:lvl>
   </w:abstractNum>
-  <w:abstractNum w:abstractNumId="23">
+  <w:abstractNum w:abstractNumId="24">
     <w:nsid w:val="4ADA4747"/>
     <w:multiLevelType w:val="hybridMultilevel"/>
     <w:tmpl w:val="50B80E38"/>
@@ -4023,7 +4091,7 @@
       </w:pPr>
     </w:lvl>
   </w:abstractNum>
-  <w:abstractNum w:abstractNumId="24">
+  <w:abstractNum w:abstractNumId="25">
     <w:nsid w:val="4F5A793D"/>
     <w:multiLevelType w:val="hybridMultilevel"/>
     <w:tmpl w:val="50B80E38"/>
@@ -4109,7 +4177,7 @@
       </w:pPr>
     </w:lvl>
   </w:abstractNum>
-  <w:abstractNum w:abstractNumId="25">
+  <w:abstractNum w:abstractNumId="26">
     <w:nsid w:val="50DE2673"/>
     <w:multiLevelType w:val="hybridMultilevel"/>
     <w:tmpl w:val="D2DA89B0"/>
@@ -4195,7 +4263,7 @@
       </w:pPr>
     </w:lvl>
   </w:abstractNum>
-  <w:abstractNum w:abstractNumId="26">
+  <w:abstractNum w:abstractNumId="27">
     <w:nsid w:val="53A822B1"/>
     <w:multiLevelType w:val="hybridMultilevel"/>
     <w:tmpl w:val="48F69256"/>
@@ -4285,7 +4353,7 @@
       </w:pPr>
     </w:lvl>
   </w:abstractNum>
-  <w:abstractNum w:abstractNumId="27">
+  <w:abstractNum w:abstractNumId="28">
     <w:nsid w:val="542005DA"/>
     <w:multiLevelType w:val="hybridMultilevel"/>
     <w:tmpl w:val="22161DC0"/>
@@ -4371,7 +4439,7 @@
       </w:pPr>
     </w:lvl>
   </w:abstractNum>
-  <w:abstractNum w:abstractNumId="28">
+  <w:abstractNum w:abstractNumId="29">
     <w:nsid w:val="58AD2D18"/>
     <w:multiLevelType w:val="hybridMultilevel"/>
     <w:tmpl w:val="D32CC156"/>
@@ -4457,7 +4525,7 @@
       </w:pPr>
     </w:lvl>
   </w:abstractNum>
-  <w:abstractNum w:abstractNumId="29">
+  <w:abstractNum w:abstractNumId="30">
     <w:nsid w:val="59597103"/>
     <w:multiLevelType w:val="hybridMultilevel"/>
     <w:tmpl w:val="7E286A90"/>
@@ -4570,7 +4638,7 @@
       </w:rPr>
     </w:lvl>
   </w:abstractNum>
-  <w:abstractNum w:abstractNumId="30">
+  <w:abstractNum w:abstractNumId="31">
     <w:nsid w:val="59B77C12"/>
     <w:multiLevelType w:val="hybridMultilevel"/>
     <w:tmpl w:val="420C2A7E"/>
@@ -4656,7 +4724,7 @@
       </w:pPr>
     </w:lvl>
   </w:abstractNum>
-  <w:abstractNum w:abstractNumId="31">
+  <w:abstractNum w:abstractNumId="32">
     <w:nsid w:val="5A3F6D0F"/>
     <w:multiLevelType w:val="hybridMultilevel"/>
     <w:tmpl w:val="4BDA73F4"/>
@@ -4742,7 +4810,7 @@
       </w:pPr>
     </w:lvl>
   </w:abstractNum>
-  <w:abstractNum w:abstractNumId="32">
+  <w:abstractNum w:abstractNumId="33">
     <w:nsid w:val="5D4F7986"/>
     <w:multiLevelType w:val="hybridMultilevel"/>
     <w:tmpl w:val="D32CC156"/>
@@ -4828,7 +4896,7 @@
       </w:pPr>
     </w:lvl>
   </w:abstractNum>
-  <w:abstractNum w:abstractNumId="33">
+  <w:abstractNum w:abstractNumId="34">
     <w:nsid w:val="5E1050C0"/>
     <w:multiLevelType w:val="hybridMultilevel"/>
     <w:tmpl w:val="3B220A3E"/>
@@ -4917,7 +4985,7 @@
       </w:pPr>
     </w:lvl>
   </w:abstractNum>
-  <w:abstractNum w:abstractNumId="34">
+  <w:abstractNum w:abstractNumId="35">
     <w:nsid w:val="5E4F3663"/>
     <w:multiLevelType w:val="hybridMultilevel"/>
     <w:tmpl w:val="4BDA73F4"/>
@@ -5003,7 +5071,7 @@
       </w:pPr>
     </w:lvl>
   </w:abstractNum>
-  <w:abstractNum w:abstractNumId="35">
+  <w:abstractNum w:abstractNumId="36">
     <w:nsid w:val="5FDD7633"/>
     <w:multiLevelType w:val="hybridMultilevel"/>
     <w:tmpl w:val="BA34E650"/>
@@ -5116,7 +5184,7 @@
       </w:rPr>
     </w:lvl>
   </w:abstractNum>
-  <w:abstractNum w:abstractNumId="36">
+  <w:abstractNum w:abstractNumId="37">
     <w:nsid w:val="63BD19DD"/>
     <w:multiLevelType w:val="hybridMultilevel"/>
     <w:tmpl w:val="CDC0B92A"/>
@@ -5229,7 +5297,7 @@
       </w:rPr>
     </w:lvl>
   </w:abstractNum>
-  <w:abstractNum w:abstractNumId="37">
+  <w:abstractNum w:abstractNumId="38">
     <w:nsid w:val="67777FF5"/>
     <w:multiLevelType w:val="hybridMultilevel"/>
     <w:tmpl w:val="74764F64"/>
@@ -5315,7 +5383,7 @@
       </w:pPr>
     </w:lvl>
   </w:abstractNum>
-  <w:abstractNum w:abstractNumId="38">
+  <w:abstractNum w:abstractNumId="39">
     <w:nsid w:val="6C0016C5"/>
     <w:multiLevelType w:val="hybridMultilevel"/>
     <w:tmpl w:val="23806512"/>
@@ -5404,7 +5472,7 @@
       </w:pPr>
     </w:lvl>
   </w:abstractNum>
-  <w:abstractNum w:abstractNumId="39">
+  <w:abstractNum w:abstractNumId="40">
     <w:nsid w:val="734A3F1D"/>
     <w:multiLevelType w:val="hybridMultilevel"/>
     <w:tmpl w:val="420C2A7E"/>
@@ -5490,7 +5558,7 @@
       </w:pPr>
     </w:lvl>
   </w:abstractNum>
-  <w:abstractNum w:abstractNumId="40">
+  <w:abstractNum w:abstractNumId="41">
     <w:nsid w:val="73CE02D4"/>
     <w:multiLevelType w:val="hybridMultilevel"/>
     <w:tmpl w:val="09B8444C"/>
@@ -5576,7 +5644,7 @@
       </w:pPr>
     </w:lvl>
   </w:abstractNum>
-  <w:abstractNum w:abstractNumId="41">
+  <w:abstractNum w:abstractNumId="42">
     <w:nsid w:val="73F37906"/>
     <w:multiLevelType w:val="hybridMultilevel"/>
     <w:tmpl w:val="4BDA73F4"/>
@@ -5662,7 +5730,7 @@
       </w:pPr>
     </w:lvl>
   </w:abstractNum>
-  <w:abstractNum w:abstractNumId="42">
+  <w:abstractNum w:abstractNumId="43">
     <w:nsid w:val="75383EC2"/>
     <w:multiLevelType w:val="hybridMultilevel"/>
     <w:tmpl w:val="420C2A7E"/>
@@ -5748,7 +5816,7 @@
       </w:pPr>
     </w:lvl>
   </w:abstractNum>
-  <w:abstractNum w:abstractNumId="43">
+  <w:abstractNum w:abstractNumId="44">
     <w:nsid w:val="79B43C8E"/>
     <w:multiLevelType w:val="hybridMultilevel"/>
     <w:tmpl w:val="58481C74"/>
@@ -5834,7 +5902,7 @@
       </w:pPr>
     </w:lvl>
   </w:abstractNum>
-  <w:abstractNum w:abstractNumId="44">
+  <w:abstractNum w:abstractNumId="45">
     <w:nsid w:val="7B071523"/>
     <w:multiLevelType w:val="hybridMultilevel"/>
     <w:tmpl w:val="50B80E38"/>
@@ -5921,139 +5989,142 @@
     </w:lvl>
   </w:abstractNum>
   <w:num w:numId="1">
+    <w:abstractNumId w:val="10"/>
+  </w:num>
+  <w:num w:numId="2">
+    <w:abstractNumId w:val="27"/>
+  </w:num>
+  <w:num w:numId="3">
     <w:abstractNumId w:val="9"/>
   </w:num>
-  <w:num w:numId="2">
+  <w:num w:numId="4">
+    <w:abstractNumId w:val="40"/>
+  </w:num>
+  <w:num w:numId="5">
+    <w:abstractNumId w:val="12"/>
+  </w:num>
+  <w:num w:numId="6">
+    <w:abstractNumId w:val="29"/>
+  </w:num>
+  <w:num w:numId="7">
+    <w:abstractNumId w:val="36"/>
+  </w:num>
+  <w:num w:numId="8">
+    <w:abstractNumId w:val="15"/>
+  </w:num>
+  <w:num w:numId="9">
+    <w:abstractNumId w:val="30"/>
+  </w:num>
+  <w:num w:numId="10">
+    <w:abstractNumId w:val="25"/>
+  </w:num>
+  <w:num w:numId="11">
+    <w:abstractNumId w:val="45"/>
+  </w:num>
+  <w:num w:numId="12">
+    <w:abstractNumId w:val="17"/>
+  </w:num>
+  <w:num w:numId="13">
+    <w:abstractNumId w:val="41"/>
+  </w:num>
+  <w:num w:numId="14">
     <w:abstractNumId w:val="26"/>
   </w:num>
-  <w:num w:numId="3">
+  <w:num w:numId="15">
+    <w:abstractNumId w:val="19"/>
+  </w:num>
+  <w:num w:numId="16">
     <w:abstractNumId w:val="8"/>
   </w:num>
-  <w:num w:numId="4">
-    <w:abstractNumId w:val="39"/>
-  </w:num>
-  <w:num w:numId="5">
-    <w:abstractNumId w:val="11"/>
-  </w:num>
-  <w:num w:numId="6">
-    <w:abstractNumId w:val="28"/>
-  </w:num>
-  <w:num w:numId="7">
-    <w:abstractNumId w:val="35"/>
-  </w:num>
-  <w:num w:numId="8">
-    <w:abstractNumId w:val="14"/>
-  </w:num>
-  <w:num w:numId="9">
-    <w:abstractNumId w:val="29"/>
-  </w:num>
-  <w:num w:numId="10">
+  <w:num w:numId="17">
     <w:abstractNumId w:val="24"/>
   </w:num>
-  <w:num w:numId="11">
-    <w:abstractNumId w:val="44"/>
+  <w:num w:numId="18">
+    <w:abstractNumId w:val="38"/>
   </w:num>
-  <w:num w:numId="12">
-    <w:abstractNumId w:val="16"/>
+  <w:num w:numId="19">
+    <w:abstractNumId w:val="33"/>
   </w:num>
-  <w:num w:numId="13">
-    <w:abstractNumId w:val="40"/>
-  </w:num>
-  <w:num w:numId="14">
-    <w:abstractNumId w:val="25"/>
-  </w:num>
-  <w:num w:numId="15">
-    <w:abstractNumId w:val="18"/>
-  </w:num>
-  <w:num w:numId="16">
+  <w:num w:numId="20">
     <w:abstractNumId w:val="7"/>
   </w:num>
-  <w:num w:numId="17">
-    <w:abstractNumId w:val="23"/>
-  </w:num>
-  <w:num w:numId="18">
-    <w:abstractNumId w:val="37"/>
-  </w:num>
-  <w:num w:numId="19">
-    <w:abstractNumId w:val="32"/>
-  </w:num>
-  <w:num w:numId="20">
-    <w:abstractNumId w:val="6"/>
-  </w:num>
   <w:num w:numId="21">
-    <w:abstractNumId w:val="12"/>
+    <w:abstractNumId w:val="13"/>
   </w:num>
   <w:num w:numId="22">
-    <w:abstractNumId w:val="36"/>
+    <w:abstractNumId w:val="37"/>
   </w:num>
   <w:num w:numId="23">
     <w:abstractNumId w:val="1"/>
   </w:num>
   <w:num w:numId="24">
-    <w:abstractNumId w:val="42"/>
+    <w:abstractNumId w:val="43"/>
   </w:num>
   <w:num w:numId="25">
-    <w:abstractNumId w:val="27"/>
+    <w:abstractNumId w:val="28"/>
   </w:num>
   <w:num w:numId="26">
-    <w:abstractNumId w:val="31"/>
+    <w:abstractNumId w:val="32"/>
   </w:num>
   <w:num w:numId="27">
-    <w:abstractNumId w:val="19"/>
+    <w:abstractNumId w:val="20"/>
   </w:num>
   <w:num w:numId="28">
-    <w:abstractNumId w:val="15"/>
+    <w:abstractNumId w:val="16"/>
   </w:num>
   <w:num w:numId="29">
-    <w:abstractNumId w:val="22"/>
+    <w:abstractNumId w:val="23"/>
   </w:num>
   <w:num w:numId="30">
     <w:abstractNumId w:val="0"/>
   </w:num>
   <w:num w:numId="31">
-    <w:abstractNumId w:val="21"/>
+    <w:abstractNumId w:val="22"/>
   </w:num>
   <w:num w:numId="32">
-    <w:abstractNumId w:val="30"/>
+    <w:abstractNumId w:val="31"/>
   </w:num>
   <w:num w:numId="33">
-    <w:abstractNumId w:val="13"/>
+    <w:abstractNumId w:val="14"/>
   </w:num>
   <w:num w:numId="34">
-    <w:abstractNumId w:val="10"/>
+    <w:abstractNumId w:val="11"/>
   </w:num>
   <w:num w:numId="35">
-    <w:abstractNumId w:val="17"/>
+    <w:abstractNumId w:val="18"/>
   </w:num>
   <w:num w:numId="36">
-    <w:abstractNumId w:val="38"/>
+    <w:abstractNumId w:val="39"/>
   </w:num>
   <w:num w:numId="37">
-    <w:abstractNumId w:val="43"/>
+    <w:abstractNumId w:val="44"/>
   </w:num>
   <w:num w:numId="38">
-    <w:abstractNumId w:val="33"/>
+    <w:abstractNumId w:val="34"/>
   </w:num>
   <w:num w:numId="39">
-    <w:abstractNumId w:val="5"/>
+    <w:abstractNumId w:val="6"/>
   </w:num>
   <w:num w:numId="40">
     <w:abstractNumId w:val="2"/>
   </w:num>
   <w:num w:numId="41">
-    <w:abstractNumId w:val="34"/>
+    <w:abstractNumId w:val="35"/>
   </w:num>
   <w:num w:numId="42">
-    <w:abstractNumId w:val="3"/>
+    <w:abstractNumId w:val="4"/>
   </w:num>
   <w:num w:numId="43">
-    <w:abstractNumId w:val="4"/>
+    <w:abstractNumId w:val="5"/>
   </w:num>
   <w:num w:numId="44">
-    <w:abstractNumId w:val="41"/>
+    <w:abstractNumId w:val="42"/>
   </w:num>
   <w:num w:numId="45">
-    <w:abstractNumId w:val="20"/>
+    <w:abstractNumId w:val="21"/>
+  </w:num>
+  <w:num w:numId="46">
+    <w:abstractNumId w:val="3"/>
   </w:num>
 </w:numbering>
 </file>
@@ -7010,7 +7081,7 @@
 </file>
 
 <file path=customXml/itemProps1.xml><?xml version="1.0" encoding="utf-8"?>
-<ds:datastoreItem xmlns:ds="http://schemas.openxmlformats.org/officeDocument/2006/customXml" ds:itemID="{32A15590-7B48-41F3-8EE8-1989053C0AF2}">
+<ds:datastoreItem xmlns:ds="http://schemas.openxmlformats.org/officeDocument/2006/customXml" ds:itemID="{4104022F-7E84-49B3-926E-2E15EBE169E6}">
   <ds:schemaRefs>
     <ds:schemaRef ds:uri="http://schemas.openxmlformats.org/officeDocument/2006/bibliography"/>
   </ds:schemaRefs>

</xml_diff>